<commit_message>
update images and documents
</commit_message>
<xml_diff>
--- a/additional-ig-content/UC1-Preeclampsia-de.docx
+++ b/additional-ig-content/UC1-Preeclampsia-de.docx
@@ -336,13 +336,8 @@
               <w:t xml:space="preserve">Name: </w:t>
             </w:r>
             <w:r>
-              <w:t xml:space="preserve">Petra </w:t>
-            </w:r>
-            <w:proofErr w:type="spellStart"/>
-            <w:r>
-              <w:t>Sectionata</w:t>
-            </w:r>
-            <w:proofErr w:type="spellEnd"/>
+              <w:t>Petra Sectionata</w:t>
+            </w:r>
           </w:p>
           <w:p>
             <w:r>
@@ -487,12 +482,6 @@
             </w:pPr>
           </w:p>
           <w:p>
-            <w:pPr>
-              <w:rPr>
-                <w:b/>
-                <w:bCs/>
-              </w:rPr>
-            </w:pPr>
             <w:r>
               <w:rPr>
                 <w:b/>
@@ -519,51 +508,49 @@
                 <w:b/>
                 <w:bCs/>
               </w:rPr>
-              <w:t xml:space="preserve"> AB</w:t>
-            </w:r>
-          </w:p>
-          <w:p>
-            <w:pPr>
-              <w:rPr>
-                <w:b/>
-                <w:bCs/>
-              </w:rPr>
-            </w:pPr>
-            <w:r>
-              <w:rPr>
-                <w:b/>
-                <w:bCs/>
-              </w:rPr>
-              <w:t>Rhesusfaktor:</w:t>
-            </w:r>
-            <w:r>
-              <w:rPr>
-                <w:b/>
-                <w:bCs/>
-              </w:rPr>
-              <w:t xml:space="preserve"> Rh+</w:t>
-            </w:r>
-          </w:p>
-          <w:p>
-            <w:pPr>
-              <w:rPr>
-                <w:b/>
-                <w:bCs/>
-              </w:rPr>
-            </w:pPr>
-            <w:r>
-              <w:rPr>
-                <w:b/>
-                <w:bCs/>
-              </w:rPr>
-              <w:t>Datum:</w:t>
-            </w:r>
-            <w:r>
-              <w:rPr>
-                <w:b/>
-                <w:bCs/>
-              </w:rPr>
-              <w:t xml:space="preserve"> 05.02.2025</w:t>
+              <w:t xml:space="preserve"> </w:t>
+            </w:r>
+            <w:r>
+              <w:t>AB</w:t>
+            </w:r>
+            <w:r>
+              <w:t xml:space="preserve"> </w:t>
+            </w:r>
+            <w:r>
+              <w:t>Rh+</w:t>
+            </w:r>
+          </w:p>
+          <w:p>
+            <w:r>
+              <w:rPr>
+                <w:b/>
+                <w:bCs/>
+              </w:rPr>
+              <w:t>Fetaler R</w:t>
+            </w:r>
+            <w:r>
+              <w:rPr>
+                <w:b/>
+                <w:bCs/>
+              </w:rPr>
+              <w:t>hD</w:t>
+            </w:r>
+            <w:r>
+              <w:rPr>
+                <w:b/>
+                <w:bCs/>
+              </w:rPr>
+              <w:t>:</w:t>
+            </w:r>
+            <w:r>
+              <w:rPr>
+                <w:b/>
+                <w:bCs/>
+              </w:rPr>
+              <w:t xml:space="preserve"> </w:t>
+            </w:r>
+            <w:r>
+              <w:t>Rh+</w:t>
             </w:r>
           </w:p>
           <w:p>
@@ -1242,13 +1229,8 @@
                       <w:tab w:val="left" w:pos="537"/>
                     </w:tabs>
                   </w:pPr>
-                  <w:proofErr w:type="spellStart"/>
-                  <w:r>
-                    <w:t>Hkt</w:t>
-                  </w:r>
-                  <w:proofErr w:type="spellEnd"/>
-                  <w:r>
-                    <w:t xml:space="preserve"> </w:t>
+                  <w:r>
+                    <w:t xml:space="preserve">Hkt </w:t>
                   </w:r>
                 </w:p>
               </w:tc>
@@ -1525,6 +1507,15 @@
                     </w:rPr>
                     <w:t>Gewicht</w:t>
                   </w:r>
+                  <w:r>
+                    <w:rPr>
+                      <w:b/>
+                      <w:bCs/>
+                      <w:i/>
+                      <w:iCs/>
+                    </w:rPr>
+                    <w:t xml:space="preserve"> (Gewichtszunahme)</w:t>
+                  </w:r>
                 </w:p>
               </w:tc>
               <w:tc>
@@ -1545,6 +1536,9 @@
                   <w:r>
                     <w:t xml:space="preserve"> kg</w:t>
                   </w:r>
+                  <w:r>
+                    <w:t xml:space="preserve"> (+ 12.5 kg)</w:t>
+                  </w:r>
                 </w:p>
               </w:tc>
               <w:tc>
@@ -1562,6 +1556,9 @@
                   <w:r>
                     <w:t>6 kg</w:t>
                   </w:r>
+                  <w:r>
+                    <w:t xml:space="preserve"> (+ 11.1 kg)</w:t>
+                  </w:r>
                 </w:p>
               </w:tc>
             </w:tr>
@@ -1599,13 +1596,8 @@
                     <w:t>160/100</w:t>
                   </w:r>
                   <w:r>
-                    <w:t xml:space="preserve"> </w:t>
-                  </w:r>
-                  <w:proofErr w:type="spellStart"/>
-                  <w:r>
-                    <w:t>mmHg</w:t>
-                  </w:r>
-                  <w:proofErr w:type="spellEnd"/>
+                    <w:t xml:space="preserve"> mmHg</w:t>
+                  </w:r>
                 </w:p>
               </w:tc>
               <w:tc>
@@ -1619,13 +1611,8 @@
                     </w:rPr>
                   </w:pPr>
                   <w:r>
-                    <w:t xml:space="preserve">120/80 </w:t>
-                  </w:r>
-                  <w:proofErr w:type="spellStart"/>
-                  <w:r>
-                    <w:t>mmHg</w:t>
-                  </w:r>
-                  <w:proofErr w:type="spellEnd"/>
+                    <w:t>120/80 mmHg</w:t>
+                  </w:r>
                 </w:p>
               </w:tc>
             </w:tr>
@@ -1641,18 +1628,97 @@
                       <w:bCs/>
                       <w:i/>
                       <w:iCs/>
-                      <w:highlight w:val="yellow"/>
-                    </w:rPr>
-                  </w:pPr>
-                  <w:r>
-                    <w:rPr>
-                      <w:b/>
-                      <w:bCs/>
-                      <w:i/>
-                      <w:iCs/>
-                      <w:highlight w:val="yellow"/>
-                    </w:rPr>
-                    <w:t>Hämoglobin</w:t>
+                    </w:rPr>
+                  </w:pPr>
+                  <w:r>
+                    <w:rPr>
+                      <w:b/>
+                      <w:bCs/>
+                      <w:i/>
+                      <w:iCs/>
+                    </w:rPr>
+                    <w:t>Urin</w:t>
+                  </w:r>
+                  <w:r>
+                    <w:rPr>
+                      <w:b/>
+                      <w:bCs/>
+                      <w:i/>
+                      <w:iCs/>
+                    </w:rPr>
+                    <w:t>:</w:t>
+                  </w:r>
+                  <w:r>
+                    <w:rPr>
+                      <w:b/>
+                      <w:bCs/>
+                      <w:i/>
+                      <w:iCs/>
+                    </w:rPr>
+                    <w:t xml:space="preserve"> E</w:t>
+                  </w:r>
+                  <w:r>
+                    <w:rPr>
+                      <w:b/>
+                      <w:bCs/>
+                      <w:i/>
+                      <w:iCs/>
+                    </w:rPr>
+                    <w:t>iweiss</w:t>
+                  </w:r>
+                  <w:r>
+                    <w:rPr>
+                      <w:b/>
+                      <w:bCs/>
+                      <w:i/>
+                      <w:iCs/>
+                    </w:rPr>
+                    <w:t>/Z</w:t>
+                  </w:r>
+                  <w:r>
+                    <w:rPr>
+                      <w:b/>
+                      <w:bCs/>
+                      <w:i/>
+                      <w:iCs/>
+                    </w:rPr>
+                    <w:t>ucker</w:t>
+                  </w:r>
+                  <w:r>
+                    <w:rPr>
+                      <w:b/>
+                      <w:bCs/>
+                      <w:i/>
+                      <w:iCs/>
+                    </w:rPr>
+                    <w:t>/N</w:t>
+                  </w:r>
+                  <w:r>
+                    <w:rPr>
+                      <w:b/>
+                      <w:bCs/>
+                      <w:i/>
+                      <w:iCs/>
+                    </w:rPr>
+                    <w:t>itrit</w:t>
+                  </w:r>
+                  <w:r>
+                    <w:rPr>
+                      <w:b/>
+                      <w:bCs/>
+                      <w:i/>
+                      <w:iCs/>
+                    </w:rPr>
+                    <w:t>/B</w:t>
+                  </w:r>
+                  <w:r>
+                    <w:rPr>
+                      <w:b/>
+                      <w:bCs/>
+                      <w:i/>
+                      <w:iCs/>
+                    </w:rPr>
+                    <w:t>akterien</w:t>
                   </w:r>
                 </w:p>
               </w:tc>
@@ -1661,22 +1727,20 @@
                   <w:tcW w:w="2572" w:type="dxa"/>
                 </w:tcPr>
                 <w:p>
-                  <w:pPr>
-                    <w:rPr>
-                      <w:highlight w:val="yellow"/>
-                    </w:rPr>
-                  </w:pPr>
-                  <w:r>
-                    <w:rPr>
-                      <w:highlight w:val="yellow"/>
-                    </w:rPr>
-                    <w:t>14 g/d</w:t>
-                  </w:r>
-                  <w:r>
-                    <w:rPr>
-                      <w:highlight w:val="yellow"/>
-                    </w:rPr>
-                    <w:t>l</w:t>
+                  <w:r>
+                    <w:br/>
+                  </w:r>
+                  <w:r>
+                    <w:t>Zucker pos</w:t>
+                  </w:r>
+                  <w:r>
+                    <w:t xml:space="preserve">., </w:t>
+                  </w:r>
+                  <w:r>
+                    <w:t>Nitrit pos</w:t>
+                  </w:r>
+                  <w:r>
+                    <w:t>.</w:t>
                   </w:r>
                 </w:p>
               </w:tc>
@@ -1714,147 +1778,23 @@
                       <w:bCs/>
                       <w:i/>
                       <w:iCs/>
+                    </w:rPr>
+                    <w:t>Bauchumfang</w:t>
+                  </w:r>
+                </w:p>
+              </w:tc>
+              <w:tc>
+                <w:tcPr>
+                  <w:tcW w:w="2572" w:type="dxa"/>
+                </w:tcPr>
+                <w:p>
+                  <w:pPr>
+                    <w:rPr>
                       <w:highlight w:val="yellow"/>
                     </w:rPr>
-                    <w:t>Urin</w:t>
-                  </w:r>
-                  <w:r>
-                    <w:rPr>
-                      <w:b/>
-                      <w:bCs/>
-                      <w:i/>
-                      <w:iCs/>
-                      <w:highlight w:val="yellow"/>
-                    </w:rPr>
-                    <w:t>:</w:t>
-                  </w:r>
-                  <w:r>
-                    <w:rPr>
-                      <w:b/>
-                      <w:bCs/>
-                      <w:i/>
-                      <w:iCs/>
-                      <w:highlight w:val="yellow"/>
-                    </w:rPr>
-                    <w:t xml:space="preserve"> E</w:t>
-                  </w:r>
-                  <w:r>
-                    <w:rPr>
-                      <w:b/>
-                      <w:bCs/>
-                      <w:i/>
-                      <w:iCs/>
-                      <w:highlight w:val="yellow"/>
-                    </w:rPr>
-                    <w:t>iweiss</w:t>
-                  </w:r>
-                  <w:r>
-                    <w:rPr>
-                      <w:b/>
-                      <w:bCs/>
-                      <w:i/>
-                      <w:iCs/>
-                      <w:highlight w:val="yellow"/>
-                    </w:rPr>
-                    <w:t>/Z</w:t>
-                  </w:r>
-                  <w:r>
-                    <w:rPr>
-                      <w:b/>
-                      <w:bCs/>
-                      <w:i/>
-                      <w:iCs/>
-                      <w:highlight w:val="yellow"/>
-                    </w:rPr>
-                    <w:t>ucker</w:t>
-                  </w:r>
-                  <w:r>
-                    <w:rPr>
-                      <w:b/>
-                      <w:bCs/>
-                      <w:i/>
-                      <w:iCs/>
-                      <w:highlight w:val="yellow"/>
-                    </w:rPr>
-                    <w:t>/N</w:t>
-                  </w:r>
-                  <w:r>
-                    <w:rPr>
-                      <w:b/>
-                      <w:bCs/>
-                      <w:i/>
-                      <w:iCs/>
-                      <w:highlight w:val="yellow"/>
-                    </w:rPr>
-                    <w:t>itrit</w:t>
-                  </w:r>
-                  <w:r>
-                    <w:rPr>
-                      <w:b/>
-                      <w:bCs/>
-                      <w:i/>
-                      <w:iCs/>
-                      <w:highlight w:val="yellow"/>
-                    </w:rPr>
-                    <w:t>/B</w:t>
-                  </w:r>
-                  <w:r>
-                    <w:rPr>
-                      <w:b/>
-                      <w:bCs/>
-                      <w:i/>
-                      <w:iCs/>
-                      <w:highlight w:val="yellow"/>
-                    </w:rPr>
-                    <w:t>akterien</w:t>
-                  </w:r>
-                </w:p>
-              </w:tc>
-              <w:tc>
-                <w:tcPr>
-                  <w:tcW w:w="2572" w:type="dxa"/>
-                </w:tcPr>
-                <w:p>
-                  <w:pPr>
-                    <w:rPr>
-                      <w:highlight w:val="yellow"/>
-                    </w:rPr>
-                  </w:pPr>
-                  <w:r>
-                    <w:rPr>
-                      <w:highlight w:val="yellow"/>
-                    </w:rPr>
-                    <w:br/>
-                  </w:r>
-                  <w:r>
-                    <w:rPr>
-                      <w:highlight w:val="yellow"/>
-                    </w:rPr>
-                    <w:t>Zucker pos</w:t>
-                  </w:r>
-                  <w:r>
-                    <w:rPr>
-                      <w:highlight w:val="yellow"/>
-                    </w:rPr>
-                    <w:t xml:space="preserve">., </w:t>
-                  </w:r>
-                  <w:r>
-                    <w:rPr>
-                      <w:highlight w:val="yellow"/>
-                    </w:rPr>
-                    <w:t>Nitrit</w:t>
-                  </w:r>
-                  <w:r>
-                    <w:rPr>
-                      <w:highlight w:val="yellow"/>
-                    </w:rPr>
-                    <w:t xml:space="preserve"> pos</w:t>
-                  </w:r>
-                  <w:r>
-                    <w:rPr>
-                      <w:highlight w:val="yellow"/>
-                    </w:rPr>
-                    <w:t>.</w:t>
+                  </w:pPr>
+                  <w:r>
+                    <w:t>101 cm</w:t>
                   </w:r>
                 </w:p>
               </w:tc>
@@ -1883,17 +1823,16 @@
                       <w:bCs/>
                       <w:i/>
                       <w:iCs/>
-                      <w:highlight w:val="yellow"/>
-                    </w:rPr>
-                  </w:pPr>
-                  <w:r>
-                    <w:rPr>
-                      <w:b/>
-                      <w:bCs/>
-                      <w:i/>
-                      <w:iCs/>
-                    </w:rPr>
-                    <w:t>Bauchumfang</w:t>
+                    </w:rPr>
+                  </w:pPr>
+                  <w:r>
+                    <w:rPr>
+                      <w:b/>
+                      <w:bCs/>
+                      <w:i/>
+                      <w:iCs/>
+                    </w:rPr>
+                    <w:t>Fundusstand</w:t>
                   </w:r>
                 </w:p>
               </w:tc>
@@ -1902,13 +1841,8 @@
                   <w:tcW w:w="2572" w:type="dxa"/>
                 </w:tcPr>
                 <w:p>
-                  <w:pPr>
-                    <w:rPr>
-                      <w:highlight w:val="yellow"/>
-                    </w:rPr>
-                  </w:pPr>
-                  <w:r>
-                    <w:t>101 cm</w:t>
+                  <w:r>
+                    <w:t>Rb/0</w:t>
                   </w:r>
                 </w:p>
               </w:tc>
@@ -1929,91 +1863,35 @@
               <w:tc>
                 <w:tcPr>
                   <w:tcW w:w="3151" w:type="dxa"/>
-                </w:tcPr>
-                <w:p>
-                  <w:pPr>
-                    <w:rPr>
-                      <w:b/>
-                      <w:bCs/>
-                      <w:i/>
-                      <w:iCs/>
-                    </w:rPr>
-                  </w:pPr>
-                  <w:r>
-                    <w:rPr>
-                      <w:b/>
-                      <w:bCs/>
-                      <w:i/>
-                      <w:iCs/>
-                    </w:rPr>
-                    <w:t>Fundusstand</w:t>
+                  <w:shd w:val="clear" w:color="auto" w:fill="auto"/>
+                </w:tcPr>
+                <w:p>
+                  <w:pPr>
+                    <w:rPr>
+                      <w:b/>
+                      <w:bCs/>
+                      <w:i/>
+                      <w:iCs/>
+                    </w:rPr>
+                  </w:pPr>
+                  <w:r>
+                    <w:rPr>
+                      <w:b/>
+                      <w:bCs/>
+                      <w:i/>
+                      <w:iCs/>
+                    </w:rPr>
+                    <w:t>Vaginalbefund</w:t>
                   </w:r>
                 </w:p>
               </w:tc>
               <w:tc>
                 <w:tcPr>
                   <w:tcW w:w="2572" w:type="dxa"/>
-                </w:tcPr>
-                <w:p>
-                  <w:r>
-                    <w:t>Rb/0</w:t>
-                  </w:r>
-                </w:p>
-              </w:tc>
-              <w:tc>
-                <w:tcPr>
-                  <w:tcW w:w="2572" w:type="dxa"/>
-                </w:tcPr>
-                <w:p>
-                  <w:pPr>
-                    <w:rPr>
-                      <w:highlight w:val="yellow"/>
-                    </w:rPr>
-                  </w:pPr>
-                </w:p>
-              </w:tc>
-            </w:tr>
-            <w:tr>
-              <w:tc>
-                <w:tcPr>
-                  <w:tcW w:w="3151" w:type="dxa"/>
-                </w:tcPr>
-                <w:p>
-                  <w:pPr>
-                    <w:rPr>
-                      <w:b/>
-                      <w:bCs/>
-                      <w:i/>
-                      <w:iCs/>
-                      <w:highlight w:val="yellow"/>
-                    </w:rPr>
-                  </w:pPr>
-                  <w:r>
-                    <w:rPr>
-                      <w:b/>
-                      <w:bCs/>
-                      <w:i/>
-                      <w:iCs/>
-                      <w:highlight w:val="yellow"/>
-                    </w:rPr>
-                    <w:t>Vaginalbefund</w:t>
-                  </w:r>
-                </w:p>
-              </w:tc>
-              <w:tc>
-                <w:tcPr>
-                  <w:tcW w:w="2572" w:type="dxa"/>
-                </w:tcPr>
-                <w:p>
-                  <w:pPr>
-                    <w:rPr>
-                      <w:highlight w:val="yellow"/>
-                    </w:rPr>
-                  </w:pPr>
-                  <w:r>
-                    <w:rPr>
-                      <w:highlight w:val="yellow"/>
-                    </w:rPr>
+                  <w:shd w:val="clear" w:color="auto" w:fill="auto"/>
+                </w:tcPr>
+                <w:p>
+                  <w:r>
                     <w:t>bland</w:t>
                   </w:r>
                 </w:p>
@@ -2772,7 +2650,6 @@
   <w:style w:type="character" w:default="1" w:styleId="DefaultParagraphFont">
     <w:name w:val="Default Paragraph Font"/>
     <w:uiPriority w:val="1"/>
-    <w:semiHidden/>
     <w:unhideWhenUsed/>
   </w:style>
   <w:style w:type="table" w:default="1" w:styleId="TableNormal">

</xml_diff>

<commit_message>
update use case french
</commit_message>
<xml_diff>
--- a/additional-ig-content/UC1-Preeclampsia-de.docx
+++ b/additional-ig-content/UC1-Preeclampsia-de.docx
@@ -51,6 +51,8 @@
               <w:rPr>
                 <w:b/>
                 <w:bCs/>
+                <w:i/>
+                <w:iCs/>
                 <w:color w:val="5B9BD5" w:themeColor="accent5"/>
               </w:rPr>
             </w:pPr>
@@ -58,6 +60,8 @@
               <w:rPr>
                 <w:b/>
                 <w:bCs/>
+                <w:i/>
+                <w:iCs/>
                 <w:color w:val="5B9BD5" w:themeColor="accent5"/>
               </w:rPr>
               <w:t>Persönliche Informationen</w:t>
@@ -266,7 +270,7 @@
                 <w:iCs/>
                 <w:color w:val="5B9BD5" w:themeColor="accent5"/>
               </w:rPr>
-              <w:t>Betreuende</w:t>
+              <w:t>Behandelnde</w:t>
             </w:r>
             <w:r>
               <w:rPr>
@@ -599,12 +603,16 @@
                     <w:rPr>
                       <w:b/>
                       <w:bCs/>
-                    </w:rPr>
-                  </w:pPr>
-                  <w:r>
-                    <w:rPr>
-                      <w:b/>
-                      <w:bCs/>
+                      <w:i/>
+                      <w:iCs/>
+                    </w:rPr>
+                  </w:pPr>
+                  <w:r>
+                    <w:rPr>
+                      <w:b/>
+                      <w:bCs/>
+                      <w:i/>
+                      <w:iCs/>
                     </w:rPr>
                     <w:t>Datum</w:t>
                   </w:r>
@@ -622,12 +630,16 @@
                     <w:rPr>
                       <w:b/>
                       <w:bCs/>
-                    </w:rPr>
-                  </w:pPr>
-                  <w:r>
-                    <w:rPr>
-                      <w:b/>
-                      <w:bCs/>
+                      <w:i/>
+                      <w:iCs/>
+                    </w:rPr>
+                  </w:pPr>
+                  <w:r>
+                    <w:rPr>
+                      <w:b/>
+                      <w:bCs/>
+                      <w:i/>
+                      <w:iCs/>
                     </w:rPr>
                     <w:t>Untersuchung</w:t>
                   </w:r>
@@ -642,12 +654,16 @@
                     <w:rPr>
                       <w:b/>
                       <w:bCs/>
-                    </w:rPr>
-                  </w:pPr>
-                  <w:r>
-                    <w:rPr>
-                      <w:b/>
-                      <w:bCs/>
+                      <w:i/>
+                      <w:iCs/>
+                    </w:rPr>
+                  </w:pPr>
+                  <w:r>
+                    <w:rPr>
+                      <w:b/>
+                      <w:bCs/>
+                      <w:i/>
+                      <w:iCs/>
                     </w:rPr>
                     <w:t>Wert</w:t>
                   </w:r>
@@ -662,12 +678,16 @@
                     <w:rPr>
                       <w:b/>
                       <w:bCs/>
-                    </w:rPr>
-                  </w:pPr>
-                  <w:r>
-                    <w:rPr>
-                      <w:b/>
-                      <w:bCs/>
+                      <w:i/>
+                      <w:iCs/>
+                    </w:rPr>
+                  </w:pPr>
+                  <w:r>
+                    <w:rPr>
+                      <w:b/>
+                      <w:bCs/>
+                      <w:i/>
+                      <w:iCs/>
                     </w:rPr>
                     <w:t>Interpretation</w:t>
                   </w:r>
@@ -1455,7 +1475,16 @@
                       <w:i/>
                       <w:iCs/>
                     </w:rPr>
-                    <w:t>SSW</w:t>
+                    <w:t>S</w:t>
+                  </w:r>
+                  <w:r>
+                    <w:rPr>
+                      <w:b/>
+                      <w:bCs/>
+                      <w:i/>
+                      <w:iCs/>
+                    </w:rPr>
+                    <w:t>chwangerschaftswoche</w:t>
                   </w:r>
                 </w:p>
               </w:tc>
@@ -2123,7 +2152,7 @@
                       <w:i/>
                       <w:iCs/>
                     </w:rPr>
-                    <w:t>Therapiemassnahme</w:t>
+                    <w:t>Therapie</w:t>
                   </w:r>
                 </w:p>
               </w:tc>
@@ -2650,6 +2679,7 @@
   <w:style w:type="character" w:default="1" w:styleId="DefaultParagraphFont">
     <w:name w:val="Default Paragraph Font"/>
     <w:uiPriority w:val="1"/>
+    <w:semiHidden/>
     <w:unhideWhenUsed/>
   </w:style>
   <w:style w:type="table" w:default="1" w:styleId="TableNormal">

</xml_diff>